<commit_message>
change register form and update image acquisition
</commit_message>
<xml_diff>
--- a/Rapport de Projet - Stud-Hunt.docx
+++ b/Rapport de Projet - Stud-Hunt.docx
@@ -58,7 +58,7 @@
                 <w:noProof/>
               </w:rPr>
               <w:drawing>
-                <wp:anchor distT="0" distB="0" distL="114300" distR="114300" simplePos="0" relativeHeight="251677696" behindDoc="0" locked="0" layoutInCell="1" allowOverlap="1" wp14:anchorId="50BEC29C" wp14:editId="5F20813A">
+                <wp:anchor distT="0" distB="0" distL="114300" distR="114300" simplePos="0" relativeHeight="251660288" behindDoc="0" locked="0" layoutInCell="1" allowOverlap="1" wp14:anchorId="50BEC29C" wp14:editId="5F20813A">
                   <wp:simplePos x="0" y="0"/>
                   <wp:positionH relativeFrom="margin">
                     <wp:posOffset>885847</wp:posOffset>
@@ -145,7 +145,7 @@
               <mc:AlternateContent>
                 <mc:Choice Requires="wpg">
                   <w:drawing>
-                    <wp:anchor distT="0" distB="0" distL="114300" distR="114300" simplePos="0" relativeHeight="251657216" behindDoc="1" locked="0" layoutInCell="1" allowOverlap="1" wp14:anchorId="440B8FD3" wp14:editId="13195AA6">
+                    <wp:anchor distT="0" distB="0" distL="114300" distR="114300" simplePos="0" relativeHeight="251659264" behindDoc="1" locked="0" layoutInCell="1" allowOverlap="1" wp14:anchorId="440B8FD3" wp14:editId="13195AA6">
                       <wp:simplePos x="0" y="0"/>
                       <wp:positionH relativeFrom="page">
                         <wp:posOffset>-583324</wp:posOffset>
@@ -358,7 +358,7 @@
                 </mc:Choice>
                 <mc:Fallback>
                   <w:pict>
-                    <v:group w14:anchorId="36C5787D" id="Groupe 1" o:spid="_x0000_s1026" alt="&quot;&quot;" style="position:absolute;margin-left:-45.95pt;margin-top:-42.4pt;width:453.1pt;height:672.8pt;z-index:-251659264;mso-position-horizontal-relative:page;mso-position-vertical-relative:page;mso-width-relative:margin;mso-height-relative:margin" coordorigin="-157,20447" coordsize="55284,78168" o:gfxdata="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">
+                    <v:group w14:anchorId="494BA6F1" id="Groupe 1" o:spid="_x0000_s1026" alt="&quot;&quot;" style="position:absolute;margin-left:-45.95pt;margin-top:-42.4pt;width:453.1pt;height:672.8pt;z-index:-251657216;mso-position-horizontal-relative:page;mso-position-vertical-relative:page;mso-width-relative:margin;mso-height-relative:margin" coordorigin="-157,20447" coordsize="55284,78168" o:gfxdata="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">
                       <v:shape id="Forme" o:spid="_x0000_s1027" style="position:absolute;top:25527;width:49030;height:64036;visibility:visible;mso-wrap-style:square;v-text-anchor:middle" coordsize="21600,21600" o:gfxdata="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" path="m,10687l,21600r1769,l21600,6148,13712,,,10687xe" fillcolor="#a6cbde" stroked="f" strokeweight="1pt">
                         <v:stroke miterlimit="4" joinstyle="miter"/>
                         <v:path arrowok="t" o:extrusionok="f" o:connecttype="custom" o:connectlocs="2451539,3201803;2451539,3201803;2451539,3201803;2451539,3201803" o:connectangles="0,90,180,270"/>
@@ -633,6 +633,14 @@
     </w:p>
     <w:sdt>
       <w:sdtPr>
+        <w:rPr>
+          <w:rFonts w:ascii="Roboto" w:eastAsiaTheme="minorEastAsia" w:hAnsi="Roboto" w:cstheme="minorBidi"/>
+          <w:bCs w:val="0"/>
+          <w:smallCaps w:val="0"/>
+          <w:color w:val="auto"/>
+          <w:sz w:val="22"/>
+          <w:szCs w:val="22"/>
+        </w:rPr>
         <w:id w:val="565999648"/>
         <w:docPartObj>
           <w:docPartGallery w:val="Table of Contents"/>
@@ -641,12 +649,8 @@
       </w:sdtPr>
       <w:sdtEndPr>
         <w:rPr>
-          <w:rFonts w:ascii="Roboto" w:eastAsiaTheme="minorEastAsia" w:hAnsi="Roboto" w:cstheme="minorBidi"/>
+          <w:rFonts w:ascii="Arial" w:hAnsi="Arial"/>
           <w:b/>
-          <w:smallCaps w:val="0"/>
-          <w:color w:val="auto"/>
-          <w:sz w:val="22"/>
-          <w:szCs w:val="22"/>
         </w:rPr>
       </w:sdtEndPr>
       <w:sdtContent>
@@ -1077,7 +1081,7 @@
                 <w:noProof/>
                 <w:webHidden/>
               </w:rPr>
-              <w:t>3</w:t>
+              <w:t>4</w:t>
             </w:r>
             <w:r>
               <w:rPr>
@@ -1159,7 +1163,7 @@
                 <w:noProof/>
                 <w:webHidden/>
               </w:rPr>
-              <w:t>3</w:t>
+              <w:t>4</w:t>
             </w:r>
             <w:r>
               <w:rPr>
@@ -1241,7 +1245,7 @@
                 <w:noProof/>
                 <w:webHidden/>
               </w:rPr>
-              <w:t>3</w:t>
+              <w:t>4</w:t>
             </w:r>
             <w:r>
               <w:rPr>
@@ -1323,7 +1327,7 @@
                 <w:noProof/>
                 <w:webHidden/>
               </w:rPr>
-              <w:t>3</w:t>
+              <w:t>4</w:t>
             </w:r>
             <w:r>
               <w:rPr>
@@ -1409,7 +1413,7 @@
                 <w:noProof/>
                 <w:webHidden/>
               </w:rPr>
-              <w:t>3</w:t>
+              <w:t>4</w:t>
             </w:r>
             <w:r>
               <w:rPr>
@@ -1491,7 +1495,7 @@
                 <w:noProof/>
                 <w:webHidden/>
               </w:rPr>
-              <w:t>3</w:t>
+              <w:t>4</w:t>
             </w:r>
             <w:r>
               <w:rPr>
@@ -1573,7 +1577,7 @@
                 <w:noProof/>
                 <w:webHidden/>
               </w:rPr>
-              <w:t>3</w:t>
+              <w:t>4</w:t>
             </w:r>
             <w:r>
               <w:rPr>
@@ -1655,7 +1659,7 @@
                 <w:noProof/>
                 <w:webHidden/>
               </w:rPr>
-              <w:t>3</w:t>
+              <w:t>4</w:t>
             </w:r>
             <w:r>
               <w:rPr>
@@ -1787,58 +1791,228 @@
     <w:p>
       <w:pPr>
         <w:pStyle w:val="Titre1"/>
-      </w:pPr>
-      <w:bookmarkStart w:id="1" w:name="_Toc74773747"/>
-      <w:r>
-        <w:lastRenderedPageBreak/>
-        <w:t>Introduction</w:t>
-      </w:r>
-      <w:bookmarkEnd w:id="1"/>
-    </w:p>
-    <w:p>
-      <w:pPr>
-        <w:pStyle w:val="Titre2"/>
-      </w:pPr>
-      <w:bookmarkStart w:id="2" w:name="_Toc74773748"/>
-      <w:proofErr w:type="spellStart"/>
-      <w:r>
-        <w:t>Stud</w:t>
-      </w:r>
-      <w:proofErr w:type="spellEnd"/>
-      <w:r>
-        <w:t>-Hunt, l’Objectif</w:t>
-      </w:r>
-      <w:bookmarkEnd w:id="2"/>
-    </w:p>
-    <w:p>
-      <w:pPr>
-        <w:pStyle w:val="Titre2"/>
-      </w:pPr>
-      <w:bookmarkStart w:id="3" w:name="_Toc74773749"/>
-      <w:r>
-        <w:t xml:space="preserve">Choix </w:t>
-      </w:r>
-      <w:r>
-        <w:t>du sujet</w:t>
-      </w:r>
-      <w:bookmarkEnd w:id="3"/>
-    </w:p>
-    <w:p>
-      <w:pPr>
-        <w:pStyle w:val="Titre2"/>
         <w:numPr>
           <w:ilvl w:val="0"/>
           <w:numId w:val="0"/>
         </w:numPr>
-        <w:ind w:left="720"/>
-      </w:pPr>
+        <w:ind w:left="1800"/>
+      </w:pPr>
+      <w:bookmarkStart w:id="1" w:name="_Toc74773747"/>
     </w:p>
     <w:p>
       <w:pPr>
         <w:pStyle w:val="Titre1"/>
       </w:pPr>
+      <w:r>
+        <w:t>Remerciements</w:t>
+      </w:r>
+    </w:p>
+    <w:p/>
+    <w:p/>
+    <w:p>
+      <w:r>
+        <w:t>…..</w:t>
+      </w:r>
+      <w:r>
+        <w:br w:type="page"/>
+      </w:r>
+    </w:p>
+    <w:p>
+      <w:pPr>
+        <w:pStyle w:val="Titre1"/>
+      </w:pPr>
+      <w:r>
+        <w:t>Introduction</w:t>
+      </w:r>
+      <w:bookmarkEnd w:id="1"/>
+    </w:p>
+    <w:p/>
+    <w:p>
+      <w:pPr>
+        <w:pStyle w:val="Titre2"/>
+      </w:pPr>
+      <w:bookmarkStart w:id="2" w:name="_Toc74773749"/>
+      <w:r>
+        <w:t>Choix du sujet</w:t>
+      </w:r>
+      <w:bookmarkEnd w:id="2"/>
+    </w:p>
+    <w:p/>
+    <w:p>
+      <w:pPr>
+        <w:ind w:firstLine="360"/>
+      </w:pPr>
+      <w:r>
+        <w:t xml:space="preserve">La situation des recherches d’emplois, de stages et d'alternances des étudiants s’est fortement dégradée avec la crise sanitaire, ce qui a mené beaucoup d'étudiants à abandonner face aux dizaines, voire centaines de refus </w:t>
+      </w:r>
+      <w:proofErr w:type="gramStart"/>
+      <w:r>
+        <w:t>suite à</w:t>
+      </w:r>
+      <w:proofErr w:type="gramEnd"/>
+      <w:r>
+        <w:t xml:space="preserve"> leurs candidatures. De la même façon, du côté des entreprises, certaines entreprises constatent une augmentation du nombre de candidatures au point de saturer et de ne plus pouvoir toutes les étudier. Nous en avons conclu qu’un problème plus général se posait notamment dans la forme que prenaient les processus d’embauche. En étudiant les applications de rencontre qui ont un succès grandissant grâce à cette crise, nous remarquons que beaucoup ont </w:t>
+      </w:r>
+      <w:r>
+        <w:t>un format simple d’utilisation</w:t>
+      </w:r>
+      <w:r>
+        <w:t>, auquel les utilisateurs s’adaptent très simplement</w:t>
+      </w:r>
+      <w:r>
+        <w:t xml:space="preserve">. </w:t>
+      </w:r>
+      <w:r>
+        <w:t xml:space="preserve">Nous </w:t>
+      </w:r>
+      <w:r>
+        <w:t xml:space="preserve">voulons créer le premier site de </w:t>
+      </w:r>
+      <w:r>
+        <w:t>recrutements professionnels</w:t>
+      </w:r>
+      <w:r>
+        <w:t xml:space="preserve"> au format d’une application de rencontre amoureuse.</w:t>
+      </w:r>
+    </w:p>
+    <w:p>
+      <w:pPr>
+        <w:ind w:firstLine="360"/>
+      </w:pPr>
+      <w:r>
+        <w:t xml:space="preserve">Lors de </w:t>
+      </w:r>
+      <w:r>
+        <w:t>nos recherches</w:t>
+      </w:r>
+      <w:r>
+        <w:t xml:space="preserve"> d’entreprise, nous nous sommes chacun rendu compte du temps perdu par les candidats à envoyer des candidatures sans jamais avoir de retours. </w:t>
+      </w:r>
+      <w:r>
+        <w:t>Nous avons donc voulu essayer de trouver une nouvelle solution de recrutement qui permettrait</w:t>
+      </w:r>
+      <w:r>
+        <w:t xml:space="preserve"> aux étudiants et alternants, d’afficher simplement ses points fort, </w:t>
+      </w:r>
+      <w:r>
+        <w:t>son profil, afin que les entreprises puissent les contacter en fonctions de leurs compétences.</w:t>
+      </w:r>
+    </w:p>
+    <w:p>
+      <w:pPr>
+        <w:pStyle w:val="signatureparagraphe"/>
+        <w:rPr>
+          <w:rStyle w:val="Accentuationlgre"/>
+          <w:b w:val="0"/>
+          <w:bCs/>
+        </w:rPr>
+      </w:pPr>
+      <w:r>
+        <w:rPr>
+          <w:rStyle w:val="Accentuationlgre"/>
+          <w:b w:val="0"/>
+          <w:bCs/>
+        </w:rPr>
+        <w:t>Tanguy Vidal</w:t>
+      </w:r>
+    </w:p>
+    <w:p>
+      <w:pPr>
+        <w:pStyle w:val="Titre2"/>
+      </w:pPr>
+      <w:bookmarkStart w:id="3" w:name="_Toc74773748"/>
+      <w:proofErr w:type="spellStart"/>
+      <w:r>
+        <w:t>Stud</w:t>
+      </w:r>
+      <w:proofErr w:type="spellEnd"/>
+      <w:r>
+        <w:t>-Hunt, l’Objectif</w:t>
+      </w:r>
+      <w:bookmarkEnd w:id="3"/>
+    </w:p>
+    <w:p/>
+    <w:p>
+      <w:pPr>
+        <w:ind w:left="360" w:firstLine="360"/>
+      </w:pPr>
+      <w:r>
+        <w:t xml:space="preserve">L’objectif dans ce projet est donc tout d’abord de répondre à un besoin </w:t>
+      </w:r>
+      <w:r>
+        <w:t xml:space="preserve">du monde de l’entreprise qui cherchent constamment à améliorer </w:t>
+      </w:r>
+      <w:r>
+        <w:t>les processus de recrutement. Permettre, à la fois aux étudiant et aux entreprises, de revalorise</w:t>
+      </w:r>
+      <w:r>
+        <w:t xml:space="preserve">r et améliorer les processus de recrutement. Tout d’abord en </w:t>
+      </w:r>
+      <w:r>
+        <w:t xml:space="preserve">instaurant un sentiment de confiance entre une entreprise et un profil . En effet, l’étudiant </w:t>
+      </w:r>
+      <w:r>
+        <w:t xml:space="preserve">doit se sent valorisé par l’intérêt que va porter une entreprise à son profil alors qu’aujourd’hui, </w:t>
+      </w:r>
+      <w:r>
+        <w:t>les nombreuses candidatures sans réponses sont source de découragement.</w:t>
+      </w:r>
+    </w:p>
+    <w:p>
+      <w:pPr>
+        <w:ind w:left="360" w:firstLine="360"/>
+      </w:pPr>
+      <w:r>
+        <w:t>Notre second objectif est</w:t>
+      </w:r>
+      <w:r>
+        <w:t xml:space="preserve"> d’apprendre </w:t>
+      </w:r>
+      <w:r>
+        <w:t xml:space="preserve">et approfondir notre maitrise de technologies et de langages de programmation </w:t>
+      </w:r>
+      <w:r>
+        <w:t>à travers un projet complet, qui implique également une gestion de projet organisée</w:t>
+      </w:r>
+      <w:r>
+        <w:t xml:space="preserve">. Ce projet est pour nous l’occasion de construire de A à Z </w:t>
+      </w:r>
+      <w:r>
+        <w:t xml:space="preserve">notre idée, choisir nous même les outils pour parvenir à </w:t>
+      </w:r>
+      <w:r>
+        <w:t>nos objectifs</w:t>
+      </w:r>
+      <w:r>
+        <w:t xml:space="preserve"> et avoir cette possibilité, mais aussi cette responsabilité, de </w:t>
+      </w:r>
+      <w:r>
+        <w:t>choisir une solution technique parmi de très nombreuses possibilités.</w:t>
+      </w:r>
+    </w:p>
+    <w:p>
+      <w:pPr>
+        <w:pStyle w:val="signatureparagraphe"/>
+      </w:pPr>
+      <w:r>
+        <w:t>Tanguy Vidal</w:t>
+      </w:r>
+    </w:p>
+    <w:p>
+      <w:pPr>
+        <w:ind w:left="360" w:firstLine="360"/>
+      </w:pPr>
+      <w:r>
+        <w:t xml:space="preserve"> </w:t>
+      </w:r>
+    </w:p>
+    <w:p>
+      <w:pPr>
+        <w:pStyle w:val="Titre1"/>
+      </w:pPr>
       <w:bookmarkStart w:id="4" w:name="_Toc74773750"/>
       <w:r>
+        <w:lastRenderedPageBreak/>
         <w:t>Cahier des charges</w:t>
       </w:r>
       <w:bookmarkEnd w:id="4"/>
@@ -1846,10 +2020,6 @@
     <w:p>
       <w:pPr>
         <w:pStyle w:val="Titre2"/>
-        <w:numPr>
-          <w:ilvl w:val="0"/>
-          <w:numId w:val="14"/>
-        </w:numPr>
       </w:pPr>
       <w:bookmarkStart w:id="5" w:name="_Toc74773751"/>
       <w:r>
@@ -1894,10 +2064,6 @@
     <w:p>
       <w:pPr>
         <w:pStyle w:val="Titre2"/>
-        <w:numPr>
-          <w:ilvl w:val="0"/>
-          <w:numId w:val="15"/>
-        </w:numPr>
       </w:pPr>
       <w:bookmarkStart w:id="9" w:name="_Toc74773755"/>
       <w:r>
@@ -1938,12 +2104,15 @@
     </w:p>
     <w:p>
       <w:pPr>
+        <w:pStyle w:val="Titre1"/>
+      </w:pPr>
+      <w:r>
+        <w:t>Conclusion</w:t>
+      </w:r>
+    </w:p>
+    <w:p>
+      <w:pPr>
         <w:pStyle w:val="Titre2"/>
-        <w:numPr>
-          <w:ilvl w:val="0"/>
-          <w:numId w:val="0"/>
-        </w:numPr>
-        <w:ind w:left="720"/>
       </w:pPr>
     </w:p>
     <w:sectPr>
@@ -2142,24 +2311,14 @@
           <w:pPr>
             <w:pStyle w:val="Pieddepage"/>
           </w:pPr>
-          <w:sdt>
-            <w:sdtPr>
-              <w:id w:val="-94713725"/>
-              <w:placeholder/>
-              <w:temporary/>
-              <w:showingPlcHdr/>
-              <w15:appearance w15:val="hidden"/>
-            </w:sdtPr>
-            <w:sdtEndPr/>
-            <w:sdtContent>
-              <w:r>
-                <w:rPr>
-                  <w:lang w:bidi="fr-FR"/>
-                </w:rPr>
-                <w:t>TITRE DU RAPPORT</w:t>
-              </w:r>
-            </w:sdtContent>
-          </w:sdt>
+          <w:proofErr w:type="spellStart"/>
+          <w:r>
+            <w:t>Stud</w:t>
+          </w:r>
+          <w:proofErr w:type="spellEnd"/>
+          <w:r>
+            <w:t>-Hunt – PJS4</w:t>
+          </w:r>
         </w:p>
       </w:tc>
       <w:tc>
@@ -2412,7 +2571,7 @@
   <w:abstractNum w:abstractNumId="2" w15:restartNumberingAfterBreak="0">
     <w:nsid w:val="61E55707"/>
     <w:multiLevelType w:val="hybridMultilevel"/>
-    <w:tmpl w:val="53D44C56"/>
+    <w:tmpl w:val="B5DC4FEC"/>
     <w:lvl w:ilvl="0" w:tplc="182E0B42">
       <w:start w:val="1"/>
       <w:numFmt w:val="upperLetter"/>
@@ -2510,7 +2669,7 @@
       <w:lvlText w:val="%1."/>
       <w:lvlJc w:val="right"/>
       <w:pPr>
-        <w:ind w:left="720" w:hanging="360"/>
+        <w:ind w:left="-720" w:hanging="360"/>
       </w:pPr>
     </w:lvl>
     <w:lvl w:ilvl="1" w:tplc="040C0019" w:tentative="1">
@@ -2519,7 +2678,7 @@
       <w:lvlText w:val="%2."/>
       <w:lvlJc w:val="left"/>
       <w:pPr>
-        <w:ind w:left="1440" w:hanging="360"/>
+        <w:ind w:left="0" w:hanging="360"/>
       </w:pPr>
     </w:lvl>
     <w:lvl w:ilvl="2" w:tplc="040C001B" w:tentative="1">
@@ -2528,7 +2687,7 @@
       <w:lvlText w:val="%3."/>
       <w:lvlJc w:val="right"/>
       <w:pPr>
-        <w:ind w:left="2160" w:hanging="180"/>
+        <w:ind w:left="720" w:hanging="180"/>
       </w:pPr>
     </w:lvl>
     <w:lvl w:ilvl="3" w:tplc="040C000F" w:tentative="1">
@@ -2537,7 +2696,7 @@
       <w:lvlText w:val="%4."/>
       <w:lvlJc w:val="left"/>
       <w:pPr>
-        <w:ind w:left="2880" w:hanging="360"/>
+        <w:ind w:left="1440" w:hanging="360"/>
       </w:pPr>
     </w:lvl>
     <w:lvl w:ilvl="4" w:tplc="040C0019" w:tentative="1">
@@ -2546,7 +2705,7 @@
       <w:lvlText w:val="%5."/>
       <w:lvlJc w:val="left"/>
       <w:pPr>
-        <w:ind w:left="3600" w:hanging="360"/>
+        <w:ind w:left="2160" w:hanging="360"/>
       </w:pPr>
     </w:lvl>
     <w:lvl w:ilvl="5" w:tplc="040C001B" w:tentative="1">
@@ -2555,7 +2714,7 @@
       <w:lvlText w:val="%6."/>
       <w:lvlJc w:val="right"/>
       <w:pPr>
-        <w:ind w:left="4320" w:hanging="180"/>
+        <w:ind w:left="2880" w:hanging="180"/>
       </w:pPr>
     </w:lvl>
     <w:lvl w:ilvl="6" w:tplc="040C000F" w:tentative="1">
@@ -2564,7 +2723,7 @@
       <w:lvlText w:val="%7."/>
       <w:lvlJc w:val="left"/>
       <w:pPr>
-        <w:ind w:left="5040" w:hanging="360"/>
+        <w:ind w:left="3600" w:hanging="360"/>
       </w:pPr>
     </w:lvl>
     <w:lvl w:ilvl="7" w:tplc="040C0019" w:tentative="1">
@@ -2573,7 +2732,7 @@
       <w:lvlText w:val="%8."/>
       <w:lvlJc w:val="left"/>
       <w:pPr>
-        <w:ind w:left="5760" w:hanging="360"/>
+        <w:ind w:left="4320" w:hanging="360"/>
       </w:pPr>
     </w:lvl>
     <w:lvl w:ilvl="8" w:tplc="040C001B" w:tentative="1">
@@ -2582,7 +2741,7 @@
       <w:lvlText w:val="%9."/>
       <w:lvlJc w:val="right"/>
       <w:pPr>
-        <w:ind w:left="6480" w:hanging="180"/>
+        <w:ind w:left="5040" w:hanging="180"/>
       </w:pPr>
     </w:lvl>
   </w:abstractNum>
@@ -2632,6 +2791,12 @@
     </w:lvlOverride>
   </w:num>
   <w:num w:numId="15">
+    <w:abstractNumId w:val="2"/>
+    <w:lvlOverride w:ilvl="0">
+      <w:startOverride w:val="1"/>
+    </w:lvlOverride>
+  </w:num>
+  <w:num w:numId="16">
     <w:abstractNumId w:val="2"/>
     <w:lvlOverride w:ilvl="0">
       <w:startOverride w:val="1"/>
@@ -3038,12 +3203,12 @@
   <w:style w:type="paragraph" w:default="1" w:styleId="Normal">
     <w:name w:val="Normal"/>
     <w:qFormat/>
-    <w:rsid w:val="00753122"/>
+    <w:rsid w:val="00151B42"/>
     <w:pPr>
       <w:jc w:val="both"/>
     </w:pPr>
     <w:rPr>
-      <w:rFonts w:ascii="Roboto" w:hAnsi="Roboto"/>
+      <w:rFonts w:ascii="Arial" w:hAnsi="Arial"/>
     </w:rPr>
   </w:style>
   <w:style w:type="paragraph" w:styleId="Titre1">
@@ -3081,7 +3246,7 @@
     <w:uiPriority w:val="9"/>
     <w:unhideWhenUsed/>
     <w:qFormat/>
-    <w:rsid w:val="003F385E"/>
+    <w:rsid w:val="005B73F5"/>
     <w:pPr>
       <w:keepNext/>
       <w:keepLines/>
@@ -3377,7 +3542,7 @@
     <w:basedOn w:val="Policepardfaut"/>
     <w:link w:val="Titre2"/>
     <w:uiPriority w:val="9"/>
-    <w:rsid w:val="003F385E"/>
+    <w:rsid w:val="005B73F5"/>
     <w:rPr>
       <w:rFonts w:ascii="Arial Rounded MT Bold" w:eastAsiaTheme="majorEastAsia" w:hAnsi="Arial Rounded MT Bold" w:cstheme="majorBidi"/>
       <w:bCs/>
@@ -3877,6 +4042,36 @@
       <w:spacing w:after="100"/>
       <w:ind w:left="220"/>
     </w:pPr>
+  </w:style>
+  <w:style w:type="paragraph" w:customStyle="1" w:styleId="signatureparagraphe">
+    <w:name w:val="signature paragraphe"/>
+    <w:next w:val="Normal"/>
+    <w:link w:val="signatureparagrapheCar"/>
+    <w:qFormat/>
+    <w:rsid w:val="00375DA7"/>
+    <w:pPr>
+      <w:spacing w:line="240" w:lineRule="auto"/>
+      <w:ind w:firstLine="360"/>
+      <w:jc w:val="right"/>
+    </w:pPr>
+    <w:rPr>
+      <w:rFonts w:ascii="Arial" w:hAnsi="Arial"/>
+      <w:i/>
+      <w:color w:val="7030A0"/>
+      <w:sz w:val="24"/>
+    </w:rPr>
+  </w:style>
+  <w:style w:type="character" w:customStyle="1" w:styleId="signatureparagrapheCar">
+    <w:name w:val="signature paragraphe Car"/>
+    <w:basedOn w:val="Policepardfaut"/>
+    <w:link w:val="signatureparagraphe"/>
+    <w:rsid w:val="00375DA7"/>
+    <w:rPr>
+      <w:rFonts w:ascii="Arial" w:hAnsi="Arial"/>
+      <w:i/>
+      <w:color w:val="7030A0"/>
+      <w:sz w:val="24"/>
+    </w:rPr>
   </w:style>
 </w:styles>
 </file>
@@ -4964,15 +5159,6 @@
 </file>
 
 <file path=customXml/item1.xml><?xml version="1.0" encoding="utf-8"?>
-<?mso-contentType ?>
-<FormTemplates xmlns="http://schemas.microsoft.com/sharepoint/v3/contenttype/forms">
-  <Display>DocumentLibraryForm</Display>
-  <Edit>DocumentLibraryForm</Edit>
-  <New>DocumentLibraryForm</New>
-</FormTemplates>
-</file>
-
-<file path=customXml/item2.xml><?xml version="1.0" encoding="utf-8"?>
 <p:properties xmlns:p="http://schemas.microsoft.com/office/2006/metadata/properties" xmlns:xsi="http://www.w3.org/2001/XMLSchema-instance" xmlns:pc="http://schemas.microsoft.com/office/infopath/2007/PartnerControls">
   <documentManagement>
     <MediaServiceKeyPoints xmlns="4c0e1bd2-f81f-428c-8c1b-21d43fdda76e" xsi:nil="true"/>
@@ -4980,7 +5166,7 @@
 </p:properties>
 </file>
 
-<file path=customXml/item3.xml><?xml version="1.0" encoding="utf-8"?>
+<file path=customXml/item2.xml><?xml version="1.0" encoding="utf-8"?>
 <ct:contentTypeSchema xmlns:ct="http://schemas.microsoft.com/office/2006/metadata/contentType" xmlns:ma="http://schemas.microsoft.com/office/2006/metadata/properties/metaAttributes" ct:_="" ma:_="" ma:contentTypeName="Document" ma:contentTypeID="0x010100B5C0A78AB1642E4CB82490475F513DC8" ma:contentTypeVersion="7" ma:contentTypeDescription="Crée un document." ma:contentTypeScope="" ma:versionID="54069d817c6fd6f7fa74d1c6670b581d">
   <xsd:schema xmlns:xsd="http://www.w3.org/2001/XMLSchema" xmlns:xs="http://www.w3.org/2001/XMLSchema" xmlns:p="http://schemas.microsoft.com/office/2006/metadata/properties" xmlns:ns3="4c0e1bd2-f81f-428c-8c1b-21d43fdda76e" xmlns:ns4="f0c5fb41-36b6-44b2-82d5-d7021118e796" targetNamespace="http://schemas.microsoft.com/office/2006/metadata/properties" ma:root="true" ma:fieldsID="deb11a6413ac2c0783dc983120c161f2" ns3:_="" ns4:_="">
     <xsd:import namespace="4c0e1bd2-f81f-428c-8c1b-21d43fdda76e"/>
@@ -5165,36 +5351,37 @@
 </ct:contentTypeSchema>
 </file>
 
-<file path=customXml/item4.xml><?xml version="1.0" encoding="utf-8"?>
+<file path=customXml/item3.xml><?xml version="1.0" encoding="utf-8"?>
 <b:Sources xmlns:b="http://schemas.openxmlformats.org/officeDocument/2006/bibliography" xmlns="http://schemas.openxmlformats.org/officeDocument/2006/bibliography" SelectedStyle="\CHICAGO.XSL" StyleName="Chicago" Version="15"/>
 </file>
 
+<file path=customXml/item4.xml><?xml version="1.0" encoding="utf-8"?>
+<?mso-contentType ?>
+<FormTemplates xmlns="http://schemas.microsoft.com/sharepoint/v3/contenttype/forms">
+  <Display>DocumentLibraryForm</Display>
+  <Edit>DocumentLibraryForm</Edit>
+  <New>DocumentLibraryForm</New>
+</FormTemplates>
+</file>
+
 <file path=customXml/itemProps1.xml><?xml version="1.0" encoding="utf-8"?>
-<ds:datastoreItem xmlns:ds="http://schemas.openxmlformats.org/officeDocument/2006/customXml" ds:itemID="{EF425F07-5221-4468-81DD-0F0C28E7FD98}">
+<ds:datastoreItem xmlns:ds="http://schemas.openxmlformats.org/officeDocument/2006/customXml" ds:itemID="{57798B56-5215-4AD8-847F-8A1F1C10FD6F}">
   <ds:schemaRefs>
-    <ds:schemaRef ds:uri="http://schemas.microsoft.com/sharepoint/v3/contenttype/forms"/>
+    <ds:schemaRef ds:uri="http://purl.org/dc/terms/"/>
+    <ds:schemaRef ds:uri="4c0e1bd2-f81f-428c-8c1b-21d43fdda76e"/>
+    <ds:schemaRef ds:uri="http://schemas.microsoft.com/office/2006/documentManagement/types"/>
+    <ds:schemaRef ds:uri="http://www.w3.org/XML/1998/namespace"/>
+    <ds:schemaRef ds:uri="http://schemas.microsoft.com/office/infopath/2007/PartnerControls"/>
+    <ds:schemaRef ds:uri="http://purl.org/dc/elements/1.1/"/>
+    <ds:schemaRef ds:uri="http://schemas.microsoft.com/office/2006/metadata/properties"/>
+    <ds:schemaRef ds:uri="http://schemas.openxmlformats.org/package/2006/metadata/core-properties"/>
+    <ds:schemaRef ds:uri="f0c5fb41-36b6-44b2-82d5-d7021118e796"/>
+    <ds:schemaRef ds:uri="http://purl.org/dc/dcmitype/"/>
   </ds:schemaRefs>
 </ds:datastoreItem>
 </file>
 
 <file path=customXml/itemProps2.xml><?xml version="1.0" encoding="utf-8"?>
-<ds:datastoreItem xmlns:ds="http://schemas.openxmlformats.org/officeDocument/2006/customXml" ds:itemID="{57798B56-5215-4AD8-847F-8A1F1C10FD6F}">
-  <ds:schemaRefs>
-    <ds:schemaRef ds:uri="http://purl.org/dc/elements/1.1/"/>
-    <ds:schemaRef ds:uri="http://schemas.microsoft.com/office/2006/metadata/properties"/>
-    <ds:schemaRef ds:uri="http://purl.org/dc/terms/"/>
-    <ds:schemaRef ds:uri="http://schemas.microsoft.com/office/2006/documentManagement/types"/>
-    <ds:schemaRef ds:uri="http://schemas.microsoft.com/office/infopath/2007/PartnerControls"/>
-    <ds:schemaRef ds:uri="http://purl.org/dc/dcmitype/"/>
-    <ds:schemaRef ds:uri="http://schemas.openxmlformats.org/package/2006/metadata/core-properties"/>
-    <ds:schemaRef ds:uri="f0c5fb41-36b6-44b2-82d5-d7021118e796"/>
-    <ds:schemaRef ds:uri="4c0e1bd2-f81f-428c-8c1b-21d43fdda76e"/>
-    <ds:schemaRef ds:uri="http://www.w3.org/XML/1998/namespace"/>
-  </ds:schemaRefs>
-</ds:datastoreItem>
-</file>
-
-<file path=customXml/itemProps3.xml><?xml version="1.0" encoding="utf-8"?>
 <ds:datastoreItem xmlns:ds="http://schemas.openxmlformats.org/officeDocument/2006/customXml" ds:itemID="{262C8BF5-8A7F-4DFF-B31A-E1A8DA61B0B6}">
   <ds:schemaRefs>
     <ds:schemaRef ds:uri="http://schemas.microsoft.com/office/2006/metadata/contentType"/>
@@ -5213,10 +5400,18 @@
 </ds:datastoreItem>
 </file>
 
-<file path=customXml/itemProps4.xml><?xml version="1.0" encoding="utf-8"?>
+<file path=customXml/itemProps3.xml><?xml version="1.0" encoding="utf-8"?>
 <ds:datastoreItem xmlns:ds="http://schemas.openxmlformats.org/officeDocument/2006/customXml" ds:itemID="{FD8B7E59-23BA-49A2-BC8B-BA9D43A0F46A}">
   <ds:schemaRefs>
     <ds:schemaRef ds:uri="http://schemas.openxmlformats.org/officeDocument/2006/bibliography"/>
   </ds:schemaRefs>
 </ds:datastoreItem>
+</file>
+
+<file path=customXml/itemProps4.xml><?xml version="1.0" encoding="utf-8"?>
+<ds:datastoreItem xmlns:ds="http://schemas.openxmlformats.org/officeDocument/2006/customXml" ds:itemID="{EF425F07-5221-4468-81DD-0F0C28E7FD98}">
+  <ds:schemaRefs>
+    <ds:schemaRef ds:uri="http://schemas.microsoft.com/sharepoint/v3/contenttype/forms"/>
+  </ds:schemaRefs>
+</ds:datastoreItem>
 </file>
</xml_diff>